<commit_message>
flex and grid added to about us page
</commit_message>
<xml_diff>
--- a/rascunho.docx
+++ b/rascunho.docx
@@ -3,6 +3,23 @@
 <w:document xmlns:wpc="http://schemas.microsoft.com/office/word/2010/wordprocessingCanvas" xmlns:cx="http://schemas.microsoft.com/office/drawing/2014/chartex" xmlns:cx1="http://schemas.microsoft.com/office/drawing/2015/9/8/chartex" xmlns:cx2="http://schemas.microsoft.com/office/drawing/2015/10/21/chartex" xmlns:cx3="http://schemas.microsoft.com/office/drawing/2016/5/9/chartex" xmlns:cx4="http://schemas.microsoft.com/office/drawing/2016/5/10/chartex" xmlns:cx5="http://schemas.microsoft.com/office/drawing/2016/5/11/chartex" xmlns:cx6="http://schemas.microsoft.com/office/drawing/2016/5/12/chartex" xmlns:cx7="http://schemas.microsoft.com/office/drawing/2016/5/13/chartex" xmlns:cx8="http://schemas.microsoft.com/office/drawing/2016/5/14/chartex" xmlns:mc="http://schemas.openxmlformats.org/markup-compatibility/2006" xmlns:aink="http://schemas.microsoft.com/office/drawing/2016/ink" xmlns:am3d="http://schemas.microsoft.com/office/drawing/2017/model3d" xmlns:o="urn:schemas-microsoft-com:office:office" xmlns:oel="http://schemas.microsoft.com/office/2019/extlst" xmlns:r="http://schemas.openxmlformats.org/officeDocument/2006/relationships" xmlns:m="http://schemas.openxmlformats.org/officeDocument/2006/math" xmlns:v="urn:schemas-microsoft-com:vml" xmlns:wp14="http://schemas.microsoft.com/office/word/2010/wordprocessingDrawing" xmlns:wp="http://schemas.openxmlformats.org/drawingml/2006/wordprocessingDrawing" xmlns:w10="urn:schemas-microsoft-com:office:word" xmlns:w="http://schemas.openxmlformats.org/wordprocessingml/2006/main" xmlns:w14="http://schemas.microsoft.com/office/word/2010/wordml" xmlns:w15="http://schemas.microsoft.com/office/word/2012/wordml" xmlns:w16cex="http://schemas.microsoft.com/office/word/2018/wordml/cex" xmlns:w16cid="http://schemas.microsoft.com/office/word/2016/wordml/cid" xmlns:w16="http://schemas.microsoft.com/office/word/2018/wordml" xmlns:w16du="http://schemas.microsoft.com/office/word/2023/wordml/word16du" xmlns:w16sdtdh="http://schemas.microsoft.com/office/word/2020/wordml/sdtdatahash" xmlns:w16se="http://schemas.microsoft.com/office/word/2015/wordml/symex" xmlns:wpg="http://schemas.microsoft.com/office/word/2010/wordprocessingGroup" xmlns:wpi="http://schemas.microsoft.com/office/word/2010/wordprocessingInk" xmlns:wne="http://schemas.microsoft.com/office/word/2006/wordml" xmlns:wps="http://schemas.microsoft.com/office/word/2010/wordprocessingShape" mc:Ignorable="w14 w15 w16se w16cid w16 w16cex w16sdtdh w16du wp14">
   <w:body>
     <w:p>
+      <w:pPr>
+        <w:rPr>
+          <w:b/>
+          <w:bCs/>
+          <w:lang w:val="pt-PT"/>
+        </w:rPr>
+      </w:pPr>
+      <w:r>
+        <w:rPr>
+          <w:b/>
+          <w:bCs/>
+          <w:lang w:val="pt-PT"/>
+        </w:rPr>
+        <w:t xml:space="preserve">rafting.css antes de acrescentar flex e grid </w:t>
+      </w:r>
+    </w:p>
+    <w:p>
       <w:r>
         <w:t>* {</w:t>
       </w:r>
@@ -139,6 +156,7 @@
     </w:p>
     <w:p>
       <w:r>
+        <w:lastRenderedPageBreak/>
         <w:t>}</w:t>
       </w:r>
     </w:p>
@@ -306,11 +324,1355 @@
     <w:p>
       <w:proofErr w:type="gramStart"/>
       <w:r>
+        <w:t>.hero</w:t>
+      </w:r>
+      <w:proofErr w:type="gramEnd"/>
+      <w:r>
+        <w:t xml:space="preserve"> article {</w:t>
+      </w:r>
+    </w:p>
+    <w:p>
+      <w:r>
+        <w:t>    position: absolute;</w:t>
+      </w:r>
+    </w:p>
+    <w:p>
+      <w:r>
+        <w:t>    right: 43px;</w:t>
+      </w:r>
+    </w:p>
+    <w:p>
+      <w:r>
+        <w:t>    bottom: 60px;</w:t>
+      </w:r>
+    </w:p>
+    <w:p>
+      <w:r>
+        <w:t>    width: 750px;</w:t>
+      </w:r>
+    </w:p>
+    <w:p>
+      <w:r>
+        <w:t>    height: auto;</w:t>
+      </w:r>
+    </w:p>
+    <w:p>
+      <w:r>
+        <w:t xml:space="preserve">    </w:t>
+      </w:r>
+      <w:proofErr w:type="spellStart"/>
+      <w:r>
+        <w:t>background-</w:t>
+      </w:r>
+      <w:proofErr w:type="gramStart"/>
+      <w:r>
+        <w:t>color:hsla</w:t>
+      </w:r>
+      <w:proofErr w:type="spellEnd"/>
+      <w:proofErr w:type="gramEnd"/>
+      <w:r>
+        <w:t>(55, 66%, 79%, 0.616)</w:t>
+      </w:r>
+    </w:p>
+    <w:p>
+      <w:r>
+        <w:t>}</w:t>
+      </w:r>
+    </w:p>
+    <w:p/>
+    <w:p>
+      <w:r>
+        <w:t xml:space="preserve">article </w:t>
+      </w:r>
+      <w:proofErr w:type="spellStart"/>
+      <w:r>
+        <w:t>img</w:t>
+      </w:r>
+      <w:proofErr w:type="spellEnd"/>
+      <w:r>
+        <w:t xml:space="preserve"> {</w:t>
+      </w:r>
+    </w:p>
+    <w:p>
+      <w:r>
+        <w:t>    float: right;</w:t>
+      </w:r>
+    </w:p>
+    <w:p>
+      <w:r>
+        <w:t>    max-width: 150px;</w:t>
+      </w:r>
+    </w:p>
+    <w:p>
+      <w:r>
+        <w:t>    margin: 1rem;</w:t>
+      </w:r>
+    </w:p>
+    <w:p>
+      <w:r>
+        <w:t>}</w:t>
+      </w:r>
+    </w:p>
+    <w:p/>
+    <w:p>
+      <w:pPr>
+        <w:rPr>
+          <w:b/>
+          <w:bCs/>
+          <w:lang w:val="pt-PT"/>
+        </w:rPr>
+      </w:pPr>
+      <w:r>
+        <w:rPr>
+          <w:b/>
+          <w:bCs/>
+          <w:lang w:val="pt-PT"/>
+        </w:rPr>
+        <w:t>rafting.css a</w:t>
+      </w:r>
+      <w:r>
+        <w:rPr>
+          <w:b/>
+          <w:bCs/>
+          <w:lang w:val="pt-PT"/>
+        </w:rPr>
+        <w:t>pos acrescentar flex e gri</w:t>
+      </w:r>
+      <w:r>
+        <w:rPr>
+          <w:b/>
+          <w:bCs/>
+          <w:lang w:val="pt-PT"/>
+        </w:rPr>
+        <w:t>d</w:t>
+      </w:r>
+    </w:p>
+    <w:p>
+      <w:pPr>
+        <w:rPr>
+          <w:b/>
+          <w:bCs/>
+          <w:lang w:val="pt-PT"/>
+        </w:rPr>
+      </w:pPr>
+    </w:p>
+    <w:p>
+      <w:r>
+        <w:t>* {</w:t>
+      </w:r>
+    </w:p>
+    <w:p>
+      <w:r>
+        <w:t>    margin: 0;</w:t>
+      </w:r>
+    </w:p>
+    <w:p>
+      <w:r>
+        <w:t>    padding: 0;</w:t>
+      </w:r>
+    </w:p>
+    <w:p>
+      <w:r>
+        <w:t>    box-sizing: border-box;</w:t>
+      </w:r>
+    </w:p>
+    <w:p>
+      <w:r>
+        <w:t>}</w:t>
+      </w:r>
+    </w:p>
+    <w:p/>
+    <w:p>
+      <w:proofErr w:type="gramStart"/>
+      <w:r>
+        <w:t>:root</w:t>
+      </w:r>
+      <w:proofErr w:type="gramEnd"/>
+      <w:r>
+        <w:t xml:space="preserve"> {</w:t>
+      </w:r>
+    </w:p>
+    <w:p>
+      <w:r>
+        <w:t>    --primary-color: #37345B;</w:t>
+      </w:r>
+    </w:p>
+    <w:p>
+      <w:r>
+        <w:t>    --secondary-color: #CB701B;</w:t>
+      </w:r>
+    </w:p>
+    <w:p>
+      <w:r>
+        <w:t>    --accent1-color: #DFD45A;</w:t>
+      </w:r>
+    </w:p>
+    <w:p>
+      <w:r>
+        <w:t>    --accent2-color: #9BF9F9;</w:t>
+      </w:r>
+    </w:p>
+    <w:p/>
+    <w:p>
+      <w:r>
+        <w:t>}</w:t>
+      </w:r>
+    </w:p>
+    <w:p/>
+    <w:p>
+      <w:r>
+        <w:t>h1, h2 {</w:t>
+      </w:r>
+    </w:p>
+    <w:p>
+      <w:r>
+        <w:t>    font-family: 'DM Serif Text', Arial, Helvetica, sans-serif;</w:t>
+      </w:r>
+    </w:p>
+    <w:p>
+      <w:r>
+        <w:t>    color: Black;</w:t>
+      </w:r>
+    </w:p>
+    <w:p>
+      <w:r>
+        <w:t>}</w:t>
+      </w:r>
+    </w:p>
+    <w:p/>
+    <w:p>
+      <w:r>
+        <w:t>p {</w:t>
+      </w:r>
+    </w:p>
+    <w:p>
+      <w:r>
+        <w:t>    font-family: 'Open Sans', Arial, Helvetica, sans-serif;</w:t>
+      </w:r>
+    </w:p>
+    <w:p>
+      <w:r>
+        <w:t>    color: Black;</w:t>
+      </w:r>
+    </w:p>
+    <w:p>
+      <w:r>
+        <w:t>    padding: 0.5rem;</w:t>
+      </w:r>
+    </w:p>
+    <w:p>
+      <w:r>
+        <w:t>}</w:t>
+      </w:r>
+    </w:p>
+    <w:p/>
+    <w:p>
+      <w:proofErr w:type="gramStart"/>
+      <w:r>
+        <w:t>.</w:t>
+      </w:r>
+      <w:proofErr w:type="spellStart"/>
+      <w:r>
+        <w:t>sociallinks</w:t>
+      </w:r>
+      <w:proofErr w:type="spellEnd"/>
+      <w:proofErr w:type="gramEnd"/>
+      <w:r>
+        <w:t xml:space="preserve"> a {</w:t>
+      </w:r>
+    </w:p>
+    <w:p>
+      <w:r>
+        <w:t>    text-decoration: none;</w:t>
+      </w:r>
+    </w:p>
+    <w:p>
+      <w:r>
+        <w:t>}</w:t>
+      </w:r>
+    </w:p>
+    <w:p/>
+    <w:p>
+      <w:proofErr w:type="gramStart"/>
+      <w:r>
+        <w:t>.</w:t>
+      </w:r>
+      <w:proofErr w:type="spellStart"/>
+      <w:r>
+        <w:t>sociallinks</w:t>
+      </w:r>
+      <w:proofErr w:type="spellEnd"/>
+      <w:proofErr w:type="gramEnd"/>
+      <w:r>
+        <w:t xml:space="preserve"> </w:t>
+      </w:r>
+      <w:proofErr w:type="spellStart"/>
+      <w:r>
+        <w:t>img</w:t>
+      </w:r>
+      <w:proofErr w:type="spellEnd"/>
+      <w:r>
+        <w:t xml:space="preserve"> {</w:t>
+      </w:r>
+    </w:p>
+    <w:p>
+      <w:r>
+        <w:t>    width: 30px;</w:t>
+      </w:r>
+    </w:p>
+    <w:p>
+      <w:r>
+        <w:t>}</w:t>
+      </w:r>
+    </w:p>
+    <w:p/>
+    <w:p>
+      <w:r>
+        <w:t>main {</w:t>
+      </w:r>
+    </w:p>
+    <w:p>
+      <w:r>
+        <w:t>    max-width: 840px;</w:t>
+      </w:r>
+    </w:p>
+    <w:p>
+      <w:r>
+        <w:t>}</w:t>
+      </w:r>
+    </w:p>
+    <w:p/>
+    <w:p>
+      <w:proofErr w:type="gramStart"/>
+      <w:r>
+        <w:t>.hero</w:t>
+      </w:r>
+      <w:proofErr w:type="gramEnd"/>
+      <w:r>
+        <w:t xml:space="preserve"> {</w:t>
+      </w:r>
+    </w:p>
+    <w:p>
+      <w:r>
+        <w:t>    position: relative;</w:t>
+      </w:r>
+    </w:p>
+    <w:p>
+      <w:r>
+        <w:t>}</w:t>
+      </w:r>
+    </w:p>
+    <w:p/>
+    <w:p>
+      <w:proofErr w:type="gramStart"/>
+      <w:r>
+        <w:t>.hero</w:t>
+      </w:r>
+      <w:proofErr w:type="gramEnd"/>
+      <w:r>
+        <w:t xml:space="preserve"> </w:t>
+      </w:r>
+      <w:proofErr w:type="spellStart"/>
+      <w:r>
+        <w:t>img</w:t>
+      </w:r>
+      <w:proofErr w:type="spellEnd"/>
+      <w:r>
+        <w:t xml:space="preserve"> {</w:t>
+      </w:r>
+    </w:p>
+    <w:p>
+      <w:r>
+        <w:t>    display: block;</w:t>
+      </w:r>
+    </w:p>
+    <w:p>
+      <w:r>
+        <w:t>    width: 100%;</w:t>
+      </w:r>
+    </w:p>
+    <w:p>
+      <w:r>
+        <w:t>    height: auto;</w:t>
+      </w:r>
+    </w:p>
+    <w:p>
+      <w:r>
+        <w:t>}</w:t>
+      </w:r>
+    </w:p>
+    <w:p/>
+    <w:p>
+      <w:proofErr w:type="gramStart"/>
+      <w:r>
+        <w:t>.hero</w:t>
+      </w:r>
+      <w:proofErr w:type="gramEnd"/>
+      <w:r>
+        <w:t xml:space="preserve"> h1 {</w:t>
+      </w:r>
+    </w:p>
+    <w:p>
+      <w:r>
+        <w:t>    position: absolute;</w:t>
+      </w:r>
+    </w:p>
+    <w:p>
+      <w:r>
+        <w:t>    top: 50px;</w:t>
+      </w:r>
+    </w:p>
+    <w:p>
+      <w:r>
+        <w:t>    left: 0;</w:t>
+      </w:r>
+    </w:p>
+    <w:p>
+      <w:r>
+        <w:t>    color: white;</w:t>
+      </w:r>
+    </w:p>
+    <w:p>
+      <w:r>
+        <w:t>    text-align: center;</w:t>
+      </w:r>
+    </w:p>
+    <w:p>
+      <w:r>
+        <w:t>    width: 840px;</w:t>
+      </w:r>
+    </w:p>
+    <w:p>
+      <w:r>
+        <w:t>    height: auto;</w:t>
+      </w:r>
+    </w:p>
+    <w:p>
+      <w:r>
+        <w:t xml:space="preserve">    </w:t>
+      </w:r>
+      <w:proofErr w:type="spellStart"/>
+      <w:r>
+        <w:t>background-</w:t>
+      </w:r>
+      <w:proofErr w:type="gramStart"/>
+      <w:r>
+        <w:t>color:hsla</w:t>
+      </w:r>
+      <w:proofErr w:type="spellEnd"/>
+      <w:proofErr w:type="gramEnd"/>
+      <w:r>
+        <w:t>(245, 90%, 20%, 0.573);</w:t>
+      </w:r>
+    </w:p>
+    <w:p>
+      <w:r>
+        <w:t>    font-weight: 100;</w:t>
+      </w:r>
+    </w:p>
+    <w:p>
+      <w:r>
+        <w:t>    font-size: 40px;</w:t>
+      </w:r>
+    </w:p>
+    <w:p>
+      <w:r>
+        <w:t>    text-transform: uppercase;</w:t>
+      </w:r>
+    </w:p>
+    <w:p>
+      <w:r>
+        <w:t>}</w:t>
+      </w:r>
+    </w:p>
+    <w:p/>
+    <w:p>
+      <w:proofErr w:type="gramStart"/>
+      <w:r>
+        <w:t>.hero</w:t>
+      </w:r>
+      <w:proofErr w:type="gramEnd"/>
+      <w:r>
+        <w:t xml:space="preserve"> article {</w:t>
+      </w:r>
+    </w:p>
+    <w:p>
+      <w:r>
+        <w:t>    position: absolute;</w:t>
+      </w:r>
+    </w:p>
+    <w:p>
+      <w:r>
+        <w:t>    right: 43px;</w:t>
+      </w:r>
+    </w:p>
+    <w:p>
+      <w:r>
+        <w:t>    bottom: 60px;</w:t>
+      </w:r>
+    </w:p>
+    <w:p>
+      <w:r>
+        <w:t>    width: 750px;</w:t>
+      </w:r>
+    </w:p>
+    <w:p>
+      <w:r>
+        <w:t>    height: auto;</w:t>
+      </w:r>
+    </w:p>
+    <w:p>
+      <w:r>
+        <w:t xml:space="preserve">    </w:t>
+      </w:r>
+      <w:proofErr w:type="spellStart"/>
+      <w:r>
+        <w:t>background-</w:t>
+      </w:r>
+      <w:proofErr w:type="gramStart"/>
+      <w:r>
+        <w:t>color:hsla</w:t>
+      </w:r>
+      <w:proofErr w:type="spellEnd"/>
+      <w:proofErr w:type="gramEnd"/>
+      <w:r>
+        <w:t>(55, 66%, 79%, 0.616)</w:t>
+      </w:r>
+    </w:p>
+    <w:p>
+      <w:r>
+        <w:t>}</w:t>
+      </w:r>
+    </w:p>
+    <w:p>
+      <w:r>
         <w:lastRenderedPageBreak/>
+        <w:br/>
+      </w:r>
+    </w:p>
+    <w:p>
+      <w:r>
+        <w:t xml:space="preserve">article </w:t>
+      </w:r>
+      <w:proofErr w:type="spellStart"/>
+      <w:r>
+        <w:t>img</w:t>
+      </w:r>
+      <w:proofErr w:type="spellEnd"/>
+      <w:r>
+        <w:t xml:space="preserve"> {</w:t>
+      </w:r>
+    </w:p>
+    <w:p>
+      <w:r>
+        <w:t>    float: right;</w:t>
+      </w:r>
+    </w:p>
+    <w:p>
+      <w:r>
+        <w:t>    max-width: 150px;</w:t>
+      </w:r>
+    </w:p>
+    <w:p>
+      <w:r>
+        <w:t>    margin: 1rem;</w:t>
+      </w:r>
+    </w:p>
+    <w:p>
+      <w:r>
+        <w:t>}</w:t>
+      </w:r>
+    </w:p>
+    <w:p/>
+    <w:p>
+      <w:r>
+        <w:t>article p {</w:t>
+      </w:r>
+    </w:p>
+    <w:p>
+      <w:r>
+        <w:t>    font-size: 1.2rem;</w:t>
+      </w:r>
+    </w:p>
+    <w:p>
+      <w:r>
+        <w:t>    font-weight: 600;</w:t>
+      </w:r>
+    </w:p>
+    <w:p>
+      <w:r>
+        <w:t>    margin-left: 10px;</w:t>
+      </w:r>
+    </w:p>
+    <w:p>
+      <w:r>
+        <w:t>}</w:t>
+      </w:r>
+    </w:p>
+    <w:p/>
+    <w:p>
+      <w:r>
+        <w:t>header {</w:t>
+      </w:r>
+    </w:p>
+    <w:p>
+      <w:r>
+        <w:t>    display: grid;</w:t>
+      </w:r>
+    </w:p>
+    <w:p>
+      <w:r>
+        <w:t>    grid-template-columns: 100px 3fr;</w:t>
+      </w:r>
+    </w:p>
+    <w:p>
+      <w:r>
+        <w:t>    align-items: center;</w:t>
+      </w:r>
+    </w:p>
+    <w:p>
+      <w:r>
+        <w:t>    max-width: 840px;</w:t>
+      </w:r>
+    </w:p>
+    <w:p>
+      <w:r>
+        <w:t>    background-color: #0e0d1e;</w:t>
+      </w:r>
+    </w:p>
+    <w:p>
+      <w:r>
+        <w:t>    padding: 10px;</w:t>
+      </w:r>
+    </w:p>
+    <w:p>
+      <w:r>
+        <w:t>    margin: 1rem 0;</w:t>
+      </w:r>
+    </w:p>
+    <w:p>
+      <w:r>
+        <w:t>}</w:t>
+      </w:r>
+    </w:p>
+    <w:p/>
+    <w:p>
+      <w:r>
+        <w:t xml:space="preserve">header </w:t>
+      </w:r>
+      <w:proofErr w:type="spellStart"/>
+      <w:r>
+        <w:t>img</w:t>
+      </w:r>
+      <w:proofErr w:type="spellEnd"/>
+      <w:r>
+        <w:t xml:space="preserve"> {</w:t>
+      </w:r>
+    </w:p>
+    <w:p>
+      <w:r>
+        <w:t>    margin-left: 3rem;</w:t>
+      </w:r>
+    </w:p>
+    <w:p>
+      <w:r>
+        <w:t>}</w:t>
+      </w:r>
+    </w:p>
+    <w:p/>
+    <w:p>
+      <w:r>
+        <w:t>header nav {</w:t>
+      </w:r>
+    </w:p>
+    <w:p>
+      <w:r>
+        <w:lastRenderedPageBreak/>
+        <w:t>    display: flex;</w:t>
+      </w:r>
+    </w:p>
+    <w:p>
+      <w:r>
+        <w:t>    justify-content: space-evenly;</w:t>
+      </w:r>
+    </w:p>
+    <w:p>
+      <w:r>
+        <w:t>}</w:t>
+      </w:r>
+    </w:p>
+    <w:p/>
+    <w:p>
+      <w:r>
+        <w:t>header nav a {</w:t>
+      </w:r>
+    </w:p>
+    <w:p>
+      <w:r>
+        <w:t>    text-decoration: none;</w:t>
+      </w:r>
+    </w:p>
+    <w:p>
+      <w:r>
+        <w:t>    color: white;</w:t>
+      </w:r>
+    </w:p>
+    <w:p>
+      <w:r>
+        <w:t>    font-size: 1.2rem;</w:t>
+      </w:r>
+    </w:p>
+    <w:p>
+      <w:r>
+        <w:t>    font-weight: 500;</w:t>
+      </w:r>
+    </w:p>
+    <w:p>
+      <w:r>
+        <w:t>}</w:t>
+      </w:r>
+    </w:p>
+    <w:p/>
+    <w:p>
+      <w:proofErr w:type="gramStart"/>
+      <w:r>
+        <w:t>.history</w:t>
+      </w:r>
+      <w:proofErr w:type="gramEnd"/>
+      <w:r>
+        <w:t xml:space="preserve"> {</w:t>
+      </w:r>
+    </w:p>
+    <w:p>
+      <w:r>
+        <w:t>    display: grid;</w:t>
+      </w:r>
+    </w:p>
+    <w:p>
+      <w:r>
+        <w:t>    grid-template-columns: 2fr 1fr 2fr;</w:t>
+      </w:r>
+    </w:p>
+    <w:p>
+      <w:r>
+        <w:t>    margin: 1rem;</w:t>
+      </w:r>
+    </w:p>
+    <w:p>
+      <w:r>
+        <w:t>}</w:t>
+      </w:r>
+    </w:p>
+    <w:p/>
+    <w:p>
+      <w:proofErr w:type="gramStart"/>
+      <w:r>
+        <w:t>.history</w:t>
+      </w:r>
+      <w:proofErr w:type="gramEnd"/>
+      <w:r>
+        <w:t xml:space="preserve"> h2 {</w:t>
+      </w:r>
+    </w:p>
+    <w:p>
+      <w:r>
+        <w:t>    grid-column: 2;</w:t>
+      </w:r>
+    </w:p>
+    <w:p>
+      <w:r>
+        <w:t>    grid-row: 1;</w:t>
+      </w:r>
+    </w:p>
+    <w:p>
+      <w:r>
+        <w:t>    justify-self: center;</w:t>
+      </w:r>
+    </w:p>
+    <w:p>
+      <w:r>
+        <w:t>}</w:t>
+      </w:r>
+    </w:p>
+    <w:p/>
+    <w:p>
+      <w:proofErr w:type="gramStart"/>
+      <w:r>
+        <w:t>.history</w:t>
+      </w:r>
+      <w:proofErr w:type="gramEnd"/>
+      <w:r>
+        <w:t xml:space="preserve"> </w:t>
+      </w:r>
+      <w:proofErr w:type="spellStart"/>
+      <w:r>
+        <w:t>img</w:t>
+      </w:r>
+      <w:proofErr w:type="spellEnd"/>
+      <w:r>
+        <w:t xml:space="preserve"> {</w:t>
+      </w:r>
+    </w:p>
+    <w:p>
+      <w:r>
+        <w:t>    grid-column: 2;</w:t>
+      </w:r>
+    </w:p>
+    <w:p>
+      <w:r>
+        <w:t>    grid-row: 2;</w:t>
+      </w:r>
+    </w:p>
+    <w:p>
+      <w:r>
+        <w:t>    margin: 0.5rem;</w:t>
+      </w:r>
+    </w:p>
+    <w:p>
+      <w:r>
+        <w:t>}</w:t>
+      </w:r>
+    </w:p>
+    <w:p/>
+    <w:p>
+      <w:proofErr w:type="gramStart"/>
+      <w:r>
+        <w:lastRenderedPageBreak/>
+        <w:t>.history</w:t>
+      </w:r>
+      <w:proofErr w:type="gramEnd"/>
+      <w:r>
+        <w:t xml:space="preserve"> p {</w:t>
+      </w:r>
+    </w:p>
+    <w:p>
+      <w:r>
+        <w:t>    grid-row: 2;</w:t>
+      </w:r>
+    </w:p>
+    <w:p>
+      <w:r>
+        <w:t>}</w:t>
+      </w:r>
+    </w:p>
+    <w:p/>
+    <w:p>
+      <w:r>
+        <w:t>section h2 {</w:t>
+      </w:r>
+    </w:p>
+    <w:p>
+      <w:r>
+        <w:t>    text-align: center;</w:t>
+      </w:r>
+    </w:p>
+    <w:p>
+      <w:r>
+        <w:t>}</w:t>
+      </w:r>
+    </w:p>
+    <w:p/>
+    <w:p>
+      <w:proofErr w:type="gramStart"/>
+      <w:r>
+        <w:t>.gallery</w:t>
+      </w:r>
+      <w:proofErr w:type="gramEnd"/>
+      <w:r>
+        <w:t xml:space="preserve"> {</w:t>
+      </w:r>
+    </w:p>
+    <w:p>
+      <w:r>
+        <w:t>    display: flex;</w:t>
+      </w:r>
+    </w:p>
+    <w:p>
+      <w:r>
+        <w:t>    justify-content: space-evenly;</w:t>
+      </w:r>
+    </w:p>
+    <w:p>
+      <w:r>
+        <w:t>    margin-top: 10px;</w:t>
+      </w:r>
+    </w:p>
+    <w:p>
+      <w:r>
+        <w:t>}</w:t>
+      </w:r>
+    </w:p>
+    <w:p/>
+    <w:p>
+      <w:r>
+        <w:t xml:space="preserve">figure </w:t>
+      </w:r>
+      <w:proofErr w:type="spellStart"/>
+      <w:r>
+        <w:t>img</w:t>
+      </w:r>
+      <w:proofErr w:type="spellEnd"/>
+      <w:r>
+        <w:t xml:space="preserve"> {</w:t>
+      </w:r>
+    </w:p>
+    <w:p>
+      <w:r>
+        <w:t>    width: 150px;</w:t>
+      </w:r>
+    </w:p>
+    <w:p>
+      <w:r>
+        <w:t>    flex: 1;</w:t>
+      </w:r>
+    </w:p>
+    <w:p>
+      <w:r>
+        <w:t>}</w:t>
+      </w:r>
+    </w:p>
+    <w:p/>
+    <w:p>
+      <w:proofErr w:type="spellStart"/>
+      <w:r>
+        <w:t>figcaption</w:t>
+      </w:r>
+      <w:proofErr w:type="spellEnd"/>
+      <w:r>
+        <w:t xml:space="preserve"> {</w:t>
+      </w:r>
+    </w:p>
+    <w:p>
+      <w:r>
+        <w:t>    text-align: center;</w:t>
+      </w:r>
+    </w:p>
+    <w:p>
+      <w:r>
+        <w:t>}</w:t>
+      </w:r>
+    </w:p>
+    <w:p/>
+    <w:p>
+      <w:r>
+        <w:t>footer {</w:t>
+      </w:r>
+    </w:p>
+    <w:p>
+      <w:r>
+        <w:t>    max-width: 840px;</w:t>
+      </w:r>
+    </w:p>
+    <w:p>
+      <w:r>
+        <w:t>    display: flex;</w:t>
+      </w:r>
+    </w:p>
+    <w:p>
+      <w:r>
+        <w:t>    align-items: center;</w:t>
+      </w:r>
+    </w:p>
+    <w:p>
+      <w:r>
+        <w:t>    justify-content: space-evenly;</w:t>
+      </w:r>
+    </w:p>
+    <w:p>
+      <w:pPr>
+        <w:rPr>
+          <w:lang w:val="pt-PT"/>
+        </w:rPr>
+      </w:pPr>
+      <w:r>
+        <w:t xml:space="preserve">    </w:t>
+      </w:r>
+      <w:r>
+        <w:rPr>
+          <w:lang w:val="pt-PT"/>
+        </w:rPr>
+        <w:t>margin: 2rem;</w:t>
+      </w:r>
+    </w:p>
+    <w:p>
+      <w:pPr>
+        <w:rPr>
+          <w:lang w:val="pt-PT"/>
+        </w:rPr>
+      </w:pPr>
+      <w:r>
+        <w:rPr>
+          <w:lang w:val="pt-PT"/>
+        </w:rPr>
+        <w:lastRenderedPageBreak/>
+        <w:t>}</w:t>
+      </w:r>
+    </w:p>
+    <w:p>
+      <w:pPr>
+        <w:rPr>
+          <w:b/>
+          <w:bCs/>
+          <w:lang w:val="pt-PT"/>
+        </w:rPr>
+      </w:pPr>
+    </w:p>
+    <w:p>
+      <w:pPr>
+        <w:rPr>
+          <w:b/>
+          <w:bCs/>
+          <w:lang w:val="pt-PT"/>
+        </w:rPr>
+      </w:pPr>
+      <w:r>
+        <w:rPr>
+          <w:b/>
+          <w:bCs/>
+          <w:lang w:val="pt-PT"/>
+        </w:rPr>
+        <w:t>rafting.css que cobre toda pagina</w:t>
+      </w:r>
+    </w:p>
+    <w:p>
+      <w:r>
+        <w:t>* {</w:t>
+      </w:r>
+    </w:p>
+    <w:p>
+      <w:r>
+        <w:t>    margin: 0;</w:t>
+      </w:r>
+    </w:p>
+    <w:p>
+      <w:r>
+        <w:t>    padding: 0;</w:t>
+      </w:r>
+    </w:p>
+    <w:p>
+      <w:r>
+        <w:t>    box-sizing: border-box;</w:t>
+      </w:r>
+    </w:p>
+    <w:p>
+      <w:r>
+        <w:t>}</w:t>
+      </w:r>
+    </w:p>
+    <w:p/>
+    <w:p>
+      <w:proofErr w:type="gramStart"/>
+      <w:r>
+        <w:t>:root</w:t>
+      </w:r>
+      <w:proofErr w:type="gramEnd"/>
+      <w:r>
+        <w:t xml:space="preserve"> {</w:t>
+      </w:r>
+    </w:p>
+    <w:p>
+      <w:r>
+        <w:t>    --primary-color: #37345B;</w:t>
+      </w:r>
+    </w:p>
+    <w:p>
+      <w:r>
+        <w:t>    --secondary-color: #CB701B;</w:t>
+      </w:r>
+    </w:p>
+    <w:p>
+      <w:r>
+        <w:t>    --accent1-color: #DFD45A;</w:t>
+      </w:r>
+    </w:p>
+    <w:p>
+      <w:r>
+        <w:t>    --accent2-color: #9BF9F9;</w:t>
+      </w:r>
+    </w:p>
+    <w:p/>
+    <w:p>
+      <w:r>
+        <w:t>}</w:t>
+      </w:r>
+    </w:p>
+    <w:p/>
+    <w:p>
+      <w:r>
+        <w:t>h1, h2 {</w:t>
+      </w:r>
+    </w:p>
+    <w:p>
+      <w:r>
+        <w:t>    font-family: 'DM Serif Text', Arial, Helvetica, sans-serif;</w:t>
+      </w:r>
+    </w:p>
+    <w:p>
+      <w:r>
+        <w:t>    color: Black;</w:t>
+      </w:r>
+    </w:p>
+    <w:p>
+      <w:r>
+        <w:t>}</w:t>
+      </w:r>
+    </w:p>
+    <w:p/>
+    <w:p>
+      <w:r>
+        <w:t>p {</w:t>
+      </w:r>
+    </w:p>
+    <w:p>
+      <w:r>
+        <w:t>    font-family: 'Open Sans', Arial, Helvetica, sans-serif;</w:t>
+      </w:r>
+    </w:p>
+    <w:p>
+      <w:r>
+        <w:t>    color: Black;</w:t>
+      </w:r>
+    </w:p>
+    <w:p>
+      <w:r>
+        <w:t>    padding: 0.5rem;</w:t>
+      </w:r>
+    </w:p>
+    <w:p>
+      <w:r>
+        <w:t>}</w:t>
+      </w:r>
+    </w:p>
+    <w:p/>
+    <w:p>
+      <w:proofErr w:type="gramStart"/>
+      <w:r>
+        <w:t>.</w:t>
+      </w:r>
+      <w:proofErr w:type="spellStart"/>
+      <w:r>
+        <w:t>sociallinks</w:t>
+      </w:r>
+      <w:proofErr w:type="spellEnd"/>
+      <w:proofErr w:type="gramEnd"/>
+      <w:r>
+        <w:t xml:space="preserve"> a {</w:t>
+      </w:r>
+    </w:p>
+    <w:p>
+      <w:r>
+        <w:lastRenderedPageBreak/>
+        <w:t>    text-decoration: none;</w:t>
+      </w:r>
+    </w:p>
+    <w:p>
+      <w:r>
+        <w:t>}</w:t>
+      </w:r>
+    </w:p>
+    <w:p/>
+    <w:p>
+      <w:proofErr w:type="gramStart"/>
+      <w:r>
+        <w:t>.</w:t>
+      </w:r>
+      <w:proofErr w:type="spellStart"/>
+      <w:r>
+        <w:t>sociallinks</w:t>
+      </w:r>
+      <w:proofErr w:type="spellEnd"/>
+      <w:proofErr w:type="gramEnd"/>
+      <w:r>
+        <w:t xml:space="preserve"> </w:t>
+      </w:r>
+      <w:proofErr w:type="spellStart"/>
+      <w:r>
+        <w:t>img</w:t>
+      </w:r>
+      <w:proofErr w:type="spellEnd"/>
+      <w:r>
+        <w:t xml:space="preserve"> {</w:t>
+      </w:r>
+    </w:p>
+    <w:p>
+      <w:r>
+        <w:t>    width: 30px;</w:t>
+      </w:r>
+    </w:p>
+    <w:p>
+      <w:r>
+        <w:t>}</w:t>
+      </w:r>
+    </w:p>
+    <w:p/>
+    <w:p>
+      <w:r>
+        <w:t>main {</w:t>
+      </w:r>
+    </w:p>
+    <w:p>
+      <w:r>
+        <w:t>    max-width: max-content;</w:t>
+      </w:r>
+    </w:p>
+    <w:p>
+      <w:r>
+        <w:t>}</w:t>
+      </w:r>
+    </w:p>
+    <w:p/>
+    <w:p>
+      <w:proofErr w:type="gramStart"/>
+      <w:r>
         <w:t>.hero</w:t>
       </w:r>
       <w:proofErr w:type="gramEnd"/>
       <w:r>
+        <w:t xml:space="preserve"> {</w:t>
+      </w:r>
+    </w:p>
+    <w:p>
+      <w:r>
+        <w:t>    position: relative;</w:t>
+      </w:r>
+    </w:p>
+    <w:p>
+      <w:r>
+        <w:t>}</w:t>
+      </w:r>
+    </w:p>
+    <w:p/>
+    <w:p>
+      <w:proofErr w:type="gramStart"/>
+      <w:r>
+        <w:t>.hero</w:t>
+      </w:r>
+      <w:proofErr w:type="gramEnd"/>
+      <w:r>
+        <w:t xml:space="preserve"> </w:t>
+      </w:r>
+      <w:proofErr w:type="spellStart"/>
+      <w:r>
+        <w:t>img</w:t>
+      </w:r>
+      <w:proofErr w:type="spellEnd"/>
+      <w:r>
+        <w:t xml:space="preserve"> {</w:t>
+      </w:r>
+    </w:p>
+    <w:p>
+      <w:r>
+        <w:t>    display: block;</w:t>
+      </w:r>
+    </w:p>
+    <w:p>
+      <w:r>
+        <w:t>    width: 100%;</w:t>
+      </w:r>
+    </w:p>
+    <w:p>
+      <w:r>
+        <w:t>    height: auto;</w:t>
+      </w:r>
+    </w:p>
+    <w:p>
+      <w:r>
+        <w:t>}</w:t>
+      </w:r>
+    </w:p>
+    <w:p/>
+    <w:p>
+      <w:proofErr w:type="gramStart"/>
+      <w:r>
+        <w:t>.hero</w:t>
+      </w:r>
+      <w:proofErr w:type="gramEnd"/>
+      <w:r>
+        <w:t xml:space="preserve"> h1 {</w:t>
+      </w:r>
+    </w:p>
+    <w:p>
+      <w:r>
+        <w:t>    position: absolute;</w:t>
+      </w:r>
+    </w:p>
+    <w:p>
+      <w:r>
+        <w:t>    top: 100px;</w:t>
+      </w:r>
+    </w:p>
+    <w:p>
+      <w:r>
+        <w:t>    left: 0;</w:t>
+      </w:r>
+    </w:p>
+    <w:p>
+      <w:r>
+        <w:t>    color: white;</w:t>
+      </w:r>
+    </w:p>
+    <w:p>
+      <w:r>
+        <w:t>    text-align: center;</w:t>
+      </w:r>
+    </w:p>
+    <w:p>
+      <w:r>
+        <w:t>    width: 100%;</w:t>
+      </w:r>
+    </w:p>
+    <w:p>
+      <w:r>
+        <w:t>    height: auto;</w:t>
+      </w:r>
+    </w:p>
+    <w:p>
+      <w:r>
+        <w:lastRenderedPageBreak/>
+        <w:t xml:space="preserve">    </w:t>
+      </w:r>
+      <w:proofErr w:type="spellStart"/>
+      <w:r>
+        <w:t>background-</w:t>
+      </w:r>
+      <w:proofErr w:type="gramStart"/>
+      <w:r>
+        <w:t>color:hsla</w:t>
+      </w:r>
+      <w:proofErr w:type="spellEnd"/>
+      <w:proofErr w:type="gramEnd"/>
+      <w:r>
+        <w:t>(245, 90%, 20%, 0.573);</w:t>
+      </w:r>
+    </w:p>
+    <w:p>
+      <w:r>
+        <w:t>    font-weight: 100;</w:t>
+      </w:r>
+    </w:p>
+    <w:p>
+      <w:r>
+        <w:t>    font-size: 40px;</w:t>
+      </w:r>
+    </w:p>
+    <w:p>
+      <w:r>
+        <w:t>    text-transform: uppercase;</w:t>
+      </w:r>
+    </w:p>
+    <w:p>
+      <w:r>
+        <w:t>}</w:t>
+      </w:r>
+    </w:p>
+    <w:p/>
+    <w:p>
+      <w:proofErr w:type="gramStart"/>
+      <w:r>
+        <w:t>.hero</w:t>
+      </w:r>
+      <w:proofErr w:type="gramEnd"/>
+      <w:r>
         <w:t xml:space="preserve"> article {</w:t>
       </w:r>
     </w:p>
@@ -321,17 +1683,17 @@
     </w:p>
     <w:p>
       <w:r>
-        <w:t>    right: 43px;</w:t>
-      </w:r>
-    </w:p>
-    <w:p>
-      <w:r>
-        <w:t>    bottom: 60px;</w:t>
-      </w:r>
-    </w:p>
-    <w:p>
-      <w:r>
-        <w:t>    width: 750px;</w:t>
+        <w:t>    right: 122px;</w:t>
+      </w:r>
+    </w:p>
+    <w:p>
+      <w:r>
+        <w:t>    bottom: 100px;</w:t>
+      </w:r>
+    </w:p>
+    <w:p>
+      <w:r>
+        <w:t>    width: 1000px;</w:t>
       </w:r>
     </w:p>
     <w:p>
@@ -362,7 +1724,11 @@
         <w:t>}</w:t>
       </w:r>
     </w:p>
-    <w:p/>
+    <w:p>
+      <w:r>
+        <w:br/>
+      </w:r>
+    </w:p>
     <w:p>
       <w:r>
         <w:t xml:space="preserve">article </w:t>
@@ -383,7 +1749,7 @@
     </w:p>
     <w:p>
       <w:r>
-        <w:t>    max-width: 150px;</w:t>
+        <w:t>    max-width: 200px;</w:t>
       </w:r>
     </w:p>
     <w:p>
@@ -397,6 +1763,455 @@
       </w:r>
     </w:p>
     <w:p/>
+    <w:p>
+      <w:r>
+        <w:t>article p {</w:t>
+      </w:r>
+    </w:p>
+    <w:p>
+      <w:r>
+        <w:t>    font-size: 1.2rem;</w:t>
+      </w:r>
+    </w:p>
+    <w:p>
+      <w:r>
+        <w:t>    font-weight: 600;</w:t>
+      </w:r>
+    </w:p>
+    <w:p>
+      <w:r>
+        <w:t>    padding: 1rem;</w:t>
+      </w:r>
+    </w:p>
+    <w:p>
+      <w:r>
+        <w:t>}</w:t>
+      </w:r>
+    </w:p>
+    <w:p/>
+    <w:p>
+      <w:r>
+        <w:t>header {</w:t>
+      </w:r>
+    </w:p>
+    <w:p>
+      <w:r>
+        <w:lastRenderedPageBreak/>
+        <w:t>    display: grid;</w:t>
+      </w:r>
+    </w:p>
+    <w:p>
+      <w:r>
+        <w:t>    grid-template-columns: 100px 3fr;</w:t>
+      </w:r>
+    </w:p>
+    <w:p>
+      <w:r>
+        <w:t>    align-items: center;</w:t>
+      </w:r>
+    </w:p>
+    <w:p>
+      <w:r>
+        <w:t>    max-width: 100%;</w:t>
+      </w:r>
+    </w:p>
+    <w:p>
+      <w:r>
+        <w:t>    background-color: #0e0d1e;</w:t>
+      </w:r>
+    </w:p>
+    <w:p>
+      <w:r>
+        <w:t>    padding: 10px;</w:t>
+      </w:r>
+    </w:p>
+    <w:p>
+      <w:r>
+        <w:t>    margin: 1rem 0;</w:t>
+      </w:r>
+    </w:p>
+    <w:p>
+      <w:r>
+        <w:t>}</w:t>
+      </w:r>
+    </w:p>
+    <w:p/>
+    <w:p>
+      <w:r>
+        <w:t xml:space="preserve">header </w:t>
+      </w:r>
+      <w:proofErr w:type="spellStart"/>
+      <w:r>
+        <w:t>img</w:t>
+      </w:r>
+      <w:proofErr w:type="spellEnd"/>
+      <w:r>
+        <w:t xml:space="preserve"> {</w:t>
+      </w:r>
+    </w:p>
+    <w:p>
+      <w:r>
+        <w:t>    margin-left: 3rem;</w:t>
+      </w:r>
+    </w:p>
+    <w:p>
+      <w:r>
+        <w:t>}</w:t>
+      </w:r>
+    </w:p>
+    <w:p/>
+    <w:p>
+      <w:r>
+        <w:t>header nav {</w:t>
+      </w:r>
+    </w:p>
+    <w:p>
+      <w:r>
+        <w:t>    display: flex;</w:t>
+      </w:r>
+    </w:p>
+    <w:p>
+      <w:r>
+        <w:t>    justify-content: space-evenly;</w:t>
+      </w:r>
+    </w:p>
+    <w:p>
+      <w:r>
+        <w:t>}</w:t>
+      </w:r>
+    </w:p>
+    <w:p/>
+    <w:p>
+      <w:r>
+        <w:t>header nav a {</w:t>
+      </w:r>
+    </w:p>
+    <w:p>
+      <w:r>
+        <w:t>    text-decoration: none;</w:t>
+      </w:r>
+    </w:p>
+    <w:p>
+      <w:r>
+        <w:t>    color: white;</w:t>
+      </w:r>
+    </w:p>
+    <w:p>
+      <w:r>
+        <w:t>    font-size: 1.2rem;</w:t>
+      </w:r>
+    </w:p>
+    <w:p>
+      <w:r>
+        <w:t>    font-weight: 500;</w:t>
+      </w:r>
+    </w:p>
+    <w:p>
+      <w:r>
+        <w:t>}</w:t>
+      </w:r>
+    </w:p>
+    <w:p/>
+    <w:p>
+      <w:proofErr w:type="gramStart"/>
+      <w:r>
+        <w:t>.history</w:t>
+      </w:r>
+      <w:proofErr w:type="gramEnd"/>
+      <w:r>
+        <w:t xml:space="preserve"> {</w:t>
+      </w:r>
+    </w:p>
+    <w:p>
+      <w:r>
+        <w:t>    display: grid;</w:t>
+      </w:r>
+    </w:p>
+    <w:p>
+      <w:r>
+        <w:t>    grid-template-columns: 2fr 1fr 2fr;</w:t>
+      </w:r>
+    </w:p>
+    <w:p>
+      <w:r>
+        <w:t>    margin: 1rem;</w:t>
+      </w:r>
+    </w:p>
+    <w:p>
+      <w:r>
+        <w:lastRenderedPageBreak/>
+        <w:t>}</w:t>
+      </w:r>
+    </w:p>
+    <w:p/>
+    <w:p>
+      <w:proofErr w:type="gramStart"/>
+      <w:r>
+        <w:t>.history</w:t>
+      </w:r>
+      <w:proofErr w:type="gramEnd"/>
+      <w:r>
+        <w:t xml:space="preserve"> h2 {</w:t>
+      </w:r>
+    </w:p>
+    <w:p>
+      <w:r>
+        <w:t>    grid-column: 2;</w:t>
+      </w:r>
+    </w:p>
+    <w:p>
+      <w:r>
+        <w:t>    grid-row: 1;</w:t>
+      </w:r>
+    </w:p>
+    <w:p>
+      <w:r>
+        <w:t>    justify-self: center;</w:t>
+      </w:r>
+    </w:p>
+    <w:p>
+      <w:r>
+        <w:t>}</w:t>
+      </w:r>
+    </w:p>
+    <w:p/>
+    <w:p>
+      <w:proofErr w:type="gramStart"/>
+      <w:r>
+        <w:t>.history</w:t>
+      </w:r>
+      <w:proofErr w:type="gramEnd"/>
+      <w:r>
+        <w:t xml:space="preserve"> </w:t>
+      </w:r>
+      <w:proofErr w:type="spellStart"/>
+      <w:r>
+        <w:t>img</w:t>
+      </w:r>
+      <w:proofErr w:type="spellEnd"/>
+      <w:r>
+        <w:t xml:space="preserve"> {</w:t>
+      </w:r>
+    </w:p>
+    <w:p>
+      <w:r>
+        <w:t>    grid-column: 2;</w:t>
+      </w:r>
+    </w:p>
+    <w:p>
+      <w:r>
+        <w:t>    grid-row: 2;</w:t>
+      </w:r>
+    </w:p>
+    <w:p>
+      <w:r>
+        <w:t>    margin: 0.5rem;</w:t>
+      </w:r>
+    </w:p>
+    <w:p>
+      <w:r>
+        <w:t>}</w:t>
+      </w:r>
+    </w:p>
+    <w:p/>
+    <w:p>
+      <w:proofErr w:type="gramStart"/>
+      <w:r>
+        <w:t>.history</w:t>
+      </w:r>
+      <w:proofErr w:type="gramEnd"/>
+      <w:r>
+        <w:t xml:space="preserve"> p {</w:t>
+      </w:r>
+    </w:p>
+    <w:p>
+      <w:r>
+        <w:t>    grid-row: 2;</w:t>
+      </w:r>
+    </w:p>
+    <w:p>
+      <w:r>
+        <w:t>}</w:t>
+      </w:r>
+    </w:p>
+    <w:p/>
+    <w:p>
+      <w:r>
+        <w:t>section h2 {</w:t>
+      </w:r>
+    </w:p>
+    <w:p>
+      <w:r>
+        <w:t>    text-align: center;</w:t>
+      </w:r>
+    </w:p>
+    <w:p>
+      <w:r>
+        <w:t>}</w:t>
+      </w:r>
+    </w:p>
+    <w:p/>
+    <w:p>
+      <w:proofErr w:type="gramStart"/>
+      <w:r>
+        <w:t>.gallery</w:t>
+      </w:r>
+      <w:proofErr w:type="gramEnd"/>
+      <w:r>
+        <w:t xml:space="preserve"> {</w:t>
+      </w:r>
+    </w:p>
+    <w:p>
+      <w:r>
+        <w:t>    display: flex;</w:t>
+      </w:r>
+    </w:p>
+    <w:p>
+      <w:r>
+        <w:t>    justify-content: space-evenly;</w:t>
+      </w:r>
+    </w:p>
+    <w:p>
+      <w:r>
+        <w:t>    margin-top: 10px;</w:t>
+      </w:r>
+    </w:p>
+    <w:p>
+      <w:r>
+        <w:t>}</w:t>
+      </w:r>
+    </w:p>
+    <w:p/>
+    <w:p>
+      <w:r>
+        <w:t xml:space="preserve">figure </w:t>
+      </w:r>
+      <w:proofErr w:type="spellStart"/>
+      <w:r>
+        <w:t>img</w:t>
+      </w:r>
+      <w:proofErr w:type="spellEnd"/>
+      <w:r>
+        <w:t xml:space="preserve"> {</w:t>
+      </w:r>
+    </w:p>
+    <w:p>
+      <w:r>
+        <w:lastRenderedPageBreak/>
+        <w:t>    width: 230px;</w:t>
+      </w:r>
+    </w:p>
+    <w:p>
+      <w:r>
+        <w:t>    flex: 1;</w:t>
+      </w:r>
+    </w:p>
+    <w:p>
+      <w:r>
+        <w:t>}</w:t>
+      </w:r>
+    </w:p>
+    <w:p/>
+    <w:p>
+      <w:proofErr w:type="spellStart"/>
+      <w:r>
+        <w:t>figcaption</w:t>
+      </w:r>
+      <w:proofErr w:type="spellEnd"/>
+      <w:r>
+        <w:t xml:space="preserve"> {</w:t>
+      </w:r>
+    </w:p>
+    <w:p>
+      <w:r>
+        <w:t>    text-align: center;</w:t>
+      </w:r>
+    </w:p>
+    <w:p>
+      <w:r>
+        <w:t>}</w:t>
+      </w:r>
+    </w:p>
+    <w:p/>
+    <w:p>
+      <w:r>
+        <w:t>footer {</w:t>
+      </w:r>
+    </w:p>
+    <w:p>
+      <w:r>
+        <w:t>    max-width: 100%;</w:t>
+      </w:r>
+    </w:p>
+    <w:p>
+      <w:r>
+        <w:t>    display: flex;</w:t>
+      </w:r>
+    </w:p>
+    <w:p>
+      <w:r>
+        <w:t>    align-items: center;</w:t>
+      </w:r>
+    </w:p>
+    <w:p>
+      <w:r>
+        <w:t>    justify-content: space-evenly;</w:t>
+      </w:r>
+    </w:p>
+    <w:p>
+      <w:r>
+        <w:t>    margin: 2rem;</w:t>
+      </w:r>
+    </w:p>
+    <w:p>
+      <w:r>
+        <w:t>}</w:t>
+      </w:r>
+    </w:p>
+    <w:p/>
+    <w:p>
+      <w:pPr>
+        <w:rPr>
+          <w:lang w:val="pt-PT"/>
+        </w:rPr>
+      </w:pPr>
+      <w:r>
+        <w:rPr>
+          <w:lang w:val="pt-PT"/>
+        </w:rPr>
+        <w:t xml:space="preserve"> </w:t>
+      </w:r>
+    </w:p>
+    <w:p>
+      <w:pPr>
+        <w:rPr>
+          <w:lang w:val="pt-PT"/>
+        </w:rPr>
+      </w:pPr>
+    </w:p>
+    <w:p>
+      <w:pPr>
+        <w:rPr>
+          <w:lang w:val="pt-PT"/>
+        </w:rPr>
+      </w:pPr>
+    </w:p>
+    <w:p>
+      <w:pPr>
+        <w:rPr>
+          <w:lang w:val="pt-PT"/>
+        </w:rPr>
+      </w:pPr>
+    </w:p>
+    <w:p>
+      <w:pPr>
+        <w:rPr>
+          <w:b/>
+          <w:bCs/>
+          <w:lang w:val="pt-PT"/>
+        </w:rPr>
+      </w:pPr>
+    </w:p>
     <w:p>
       <w:pPr>
         <w:rPr>
@@ -404,14 +2219,6 @@
           <w:bCs/>
         </w:rPr>
       </w:pPr>
-    </w:p>
-    <w:p>
-      <w:pPr>
-        <w:rPr>
-          <w:b/>
-          <w:bCs/>
-        </w:rPr>
-      </w:pPr>
       <w:proofErr w:type="gramStart"/>
       <w:r>
         <w:rPr>
@@ -483,6 +2290,7 @@
     </w:p>
     <w:p>
       <w:r>
+        <w:lastRenderedPageBreak/>
         <w:t>    --heading-text-color: black;</w:t>
       </w:r>
     </w:p>
@@ -512,286 +2320,287 @@
     </w:p>
     <w:p>
       <w:r>
+        <w:t>    padding: 10px;</w:t>
+      </w:r>
+    </w:p>
+    <w:p>
+      <w:r>
+        <w:t>}</w:t>
+      </w:r>
+    </w:p>
+    <w:p/>
+    <w:p>
+      <w:r>
+        <w:t>nav a {</w:t>
+      </w:r>
+    </w:p>
+    <w:p>
+      <w:r>
+        <w:t>    color: white;</w:t>
+      </w:r>
+    </w:p>
+    <w:p>
+      <w:r>
+        <w:t>    display: block;</w:t>
+      </w:r>
+    </w:p>
+    <w:p>
+      <w:r>
+        <w:t>    padding: 20px;</w:t>
+      </w:r>
+    </w:p>
+    <w:p>
+      <w:r>
+        <w:t>}</w:t>
+      </w:r>
+    </w:p>
+    <w:p/>
+    <w:p>
+      <w:r>
+        <w:t>h1 {</w:t>
+      </w:r>
+    </w:p>
+    <w:p>
+      <w:r>
+        <w:t xml:space="preserve">    color: </w:t>
+      </w:r>
+      <w:proofErr w:type="spellStart"/>
+      <w:r>
+        <w:t>darkblue</w:t>
+      </w:r>
+      <w:proofErr w:type="spellEnd"/>
+      <w:r>
+        <w:t>;</w:t>
+      </w:r>
+    </w:p>
+    <w:p>
+      <w:r>
+        <w:t>}</w:t>
+      </w:r>
+    </w:p>
+    <w:p/>
+    <w:p>
+      <w:r>
+        <w:t xml:space="preserve">main </w:t>
+      </w:r>
+      <w:proofErr w:type="spellStart"/>
+      <w:r>
+        <w:t>img</w:t>
+      </w:r>
+      <w:proofErr w:type="spellEnd"/>
+      <w:r>
+        <w:t xml:space="preserve"> {</w:t>
+      </w:r>
+    </w:p>
+    <w:p>
+      <w:r>
+        <w:t>    float: right;</w:t>
+      </w:r>
+    </w:p>
+    <w:p>
+      <w:r>
+        <w:t>    width: 150px;</w:t>
+      </w:r>
+    </w:p>
+    <w:p>
+      <w:r>
+        <w:t>    height: auto;</w:t>
+      </w:r>
+    </w:p>
+    <w:p>
+      <w:r>
+        <w:t>    border: 1px solid black;</w:t>
+      </w:r>
+    </w:p>
+    <w:p>
+      <w:r>
+        <w:t>    padding: 2px;</w:t>
+      </w:r>
+    </w:p>
+    <w:p>
+      <w:r>
+        <w:t>    box-shadow: 0 0 30px gray;</w:t>
+      </w:r>
+    </w:p>
+    <w:p>
+      <w:r>
+        <w:t>}</w:t>
+      </w:r>
+    </w:p>
+    <w:p/>
+    <w:p>
+      <w:r>
+        <w:t>p {</w:t>
+      </w:r>
+    </w:p>
+    <w:p>
+      <w:r>
+        <w:t>    padding: 0;</w:t>
+      </w:r>
+    </w:p>
+    <w:p>
+      <w:r>
         <w:lastRenderedPageBreak/>
-        <w:t>    padding: 10px;</w:t>
-      </w:r>
-    </w:p>
-    <w:p>
-      <w:r>
-        <w:t>}</w:t>
-      </w:r>
-    </w:p>
-    <w:p/>
-    <w:p>
-      <w:r>
-        <w:t>nav a {</w:t>
-      </w:r>
-    </w:p>
-    <w:p>
-      <w:r>
-        <w:t>    color: white;</w:t>
-      </w:r>
-    </w:p>
-    <w:p>
-      <w:r>
-        <w:t>    display: block;</w:t>
-      </w:r>
-    </w:p>
-    <w:p>
-      <w:r>
-        <w:t>    padding: 20px;</w:t>
-      </w:r>
-    </w:p>
-    <w:p>
-      <w:r>
-        <w:t>}</w:t>
-      </w:r>
-    </w:p>
-    <w:p/>
-    <w:p>
-      <w:r>
-        <w:t>h1 {</w:t>
-      </w:r>
-    </w:p>
-    <w:p>
-      <w:r>
-        <w:t xml:space="preserve">    color: </w:t>
+        <w:t>}</w:t>
+      </w:r>
+    </w:p>
+    <w:p/>
+    <w:p>
+      <w:r>
+        <w:t>main {</w:t>
+      </w:r>
+    </w:p>
+    <w:p>
+      <w:r>
+        <w:t>    max-width: 840px;</w:t>
+      </w:r>
+    </w:p>
+    <w:p>
+      <w:r>
+        <w:t>}</w:t>
+      </w:r>
+    </w:p>
+    <w:p/>
+    <w:p>
+      <w:r>
+        <w:t>aside {</w:t>
+      </w:r>
+    </w:p>
+    <w:p>
+      <w:r>
+        <w:t>    position: relative;</w:t>
+      </w:r>
+    </w:p>
+    <w:p>
+      <w:r>
+        <w:t>    width: 20rem;    </w:t>
+      </w:r>
+    </w:p>
+    <w:p>
+      <w:r>
+        <w:t>    text-align: center;</w:t>
+      </w:r>
+    </w:p>
+    <w:p>
+      <w:r>
+        <w:t>}</w:t>
+      </w:r>
+    </w:p>
+    <w:p/>
+    <w:p>
+      <w:r>
+        <w:t>aside h2 {</w:t>
+      </w:r>
+    </w:p>
+    <w:p>
+      <w:r>
+        <w:t>    position: absolute;</w:t>
+      </w:r>
+    </w:p>
+    <w:p>
+      <w:r>
+        <w:t>    top: 75px;</w:t>
+      </w:r>
+    </w:p>
+    <w:p>
+      <w:r>
+        <w:t>    left: 90px;</w:t>
+      </w:r>
+    </w:p>
+    <w:p>
+      <w:r>
+        <w:t>}</w:t>
+      </w:r>
+    </w:p>
+    <w:p/>
+    <w:p>
+      <w:r>
+        <w:t xml:space="preserve">aside </w:t>
       </w:r>
       <w:proofErr w:type="spellStart"/>
       <w:r>
-        <w:t>darkblue</w:t>
+        <w:t>img</w:t>
       </w:r>
       <w:proofErr w:type="spellEnd"/>
       <w:r>
-        <w:t>;</w:t>
-      </w:r>
-    </w:p>
-    <w:p>
-      <w:r>
-        <w:t>}</w:t>
-      </w:r>
-    </w:p>
-    <w:p/>
-    <w:p>
-      <w:r>
-        <w:t xml:space="preserve">main </w:t>
+        <w:t xml:space="preserve"> {</w:t>
+      </w:r>
+    </w:p>
+    <w:p>
+      <w:r>
+        <w:t>    width: 200px;</w:t>
+      </w:r>
+    </w:p>
+    <w:p>
+      <w:r>
+        <w:t>    height: auto;</w:t>
+      </w:r>
+    </w:p>
+    <w:p>
+      <w:r>
+        <w:t>}</w:t>
+      </w:r>
+    </w:p>
+    <w:p/>
+    <w:p>
+      <w:r>
+        <w:t>footer {</w:t>
+      </w:r>
+    </w:p>
+    <w:p>
+      <w:r>
+        <w:t>    margin-top: 15px;</w:t>
+      </w:r>
+    </w:p>
+    <w:p>
+      <w:r>
+        <w:t>    border-top: 1px solid #000;</w:t>
+      </w:r>
+    </w:p>
+    <w:p>
+      <w:r>
+        <w:t>    text-align: center;</w:t>
+      </w:r>
+    </w:p>
+    <w:p>
+      <w:r>
+        <w:t>}</w:t>
+      </w:r>
+    </w:p>
+    <w:p/>
+    <w:p>
+      <w:r>
+        <w:lastRenderedPageBreak/>
+        <w:t>/* Class Selectors */</w:t>
+      </w:r>
+    </w:p>
+    <w:p/>
+    <w:p>
+      <w:proofErr w:type="gramStart"/>
+      <w:r>
+        <w:t>.box</w:t>
+      </w:r>
+      <w:proofErr w:type="gramEnd"/>
+      <w:r>
+        <w:t xml:space="preserve"> {</w:t>
+      </w:r>
+    </w:p>
+    <w:p>
+      <w:r>
+        <w:t>    margin: 1rem;</w:t>
+      </w:r>
+    </w:p>
+    <w:p>
+      <w:r>
+        <w:t xml:space="preserve">    border: 1px solid </w:t>
       </w:r>
       <w:proofErr w:type="spellStart"/>
-      <w:r>
-        <w:t>img</w:t>
+      <w:proofErr w:type="gramStart"/>
+      <w:r>
+        <w:t>rgb</w:t>
       </w:r>
       <w:proofErr w:type="spellEnd"/>
       <w:r>
-        <w:t xml:space="preserve"> {</w:t>
-      </w:r>
-    </w:p>
-    <w:p>
-      <w:r>
-        <w:t>    float: right;</w:t>
-      </w:r>
-    </w:p>
-    <w:p>
-      <w:r>
-        <w:t>    width: 150px;</w:t>
-      </w:r>
-    </w:p>
-    <w:p>
-      <w:r>
-        <w:t>    height: auto;</w:t>
-      </w:r>
-    </w:p>
-    <w:p>
-      <w:r>
-        <w:t>    border: 1px solid black;</w:t>
-      </w:r>
-    </w:p>
-    <w:p>
-      <w:r>
-        <w:t>    padding: 2px;</w:t>
-      </w:r>
-    </w:p>
-    <w:p>
-      <w:r>
-        <w:t>    box-shadow: 0 0 30px gray;</w:t>
-      </w:r>
-    </w:p>
-    <w:p>
-      <w:r>
-        <w:t>}</w:t>
-      </w:r>
-    </w:p>
-    <w:p/>
-    <w:p>
-      <w:r>
-        <w:t>p {</w:t>
-      </w:r>
-    </w:p>
-    <w:p>
-      <w:r>
-        <w:t>    padding: 0;</w:t>
-      </w:r>
-    </w:p>
-    <w:p>
-      <w:r>
-        <w:t>}</w:t>
-      </w:r>
-    </w:p>
-    <w:p/>
-    <w:p>
-      <w:r>
-        <w:t>main {</w:t>
-      </w:r>
-    </w:p>
-    <w:p>
-      <w:r>
-        <w:t>    max-width: 840px;</w:t>
-      </w:r>
-    </w:p>
-    <w:p>
-      <w:r>
-        <w:t>}</w:t>
-      </w:r>
-    </w:p>
-    <w:p/>
-    <w:p>
-      <w:r>
-        <w:t>aside {</w:t>
-      </w:r>
-    </w:p>
-    <w:p>
-      <w:r>
-        <w:t>    position: relative;</w:t>
-      </w:r>
-    </w:p>
-    <w:p>
-      <w:r>
-        <w:t>    width: 20rem;    </w:t>
-      </w:r>
-    </w:p>
-    <w:p>
-      <w:r>
-        <w:t>    text-align: center;</w:t>
-      </w:r>
-    </w:p>
-    <w:p>
-      <w:r>
-        <w:t>}</w:t>
-      </w:r>
-    </w:p>
-    <w:p/>
-    <w:p>
-      <w:r>
-        <w:t>aside h2 {</w:t>
-      </w:r>
-    </w:p>
-    <w:p>
-      <w:r>
-        <w:t>    position: absolute;</w:t>
-      </w:r>
-    </w:p>
-    <w:p>
-      <w:r>
-        <w:t>    top: 75px;</w:t>
-      </w:r>
-    </w:p>
-    <w:p>
-      <w:r>
-        <w:t>    left: 90px;</w:t>
-      </w:r>
-    </w:p>
-    <w:p>
-      <w:r>
-        <w:t>}</w:t>
-      </w:r>
-    </w:p>
-    <w:p/>
-    <w:p>
-      <w:r>
-        <w:t xml:space="preserve">aside </w:t>
-      </w:r>
-      <w:proofErr w:type="spellStart"/>
-      <w:r>
-        <w:t>img</w:t>
-      </w:r>
-      <w:proofErr w:type="spellEnd"/>
-      <w:r>
-        <w:t xml:space="preserve"> {</w:t>
-      </w:r>
-    </w:p>
-    <w:p>
-      <w:r>
-        <w:t>    width: 200px;</w:t>
-      </w:r>
-    </w:p>
-    <w:p>
-      <w:r>
-        <w:t>    height: auto;</w:t>
-      </w:r>
-    </w:p>
-    <w:p>
-      <w:r>
-        <w:t>}</w:t>
-      </w:r>
-    </w:p>
-    <w:p/>
-    <w:p>
-      <w:r>
-        <w:t>footer {</w:t>
-      </w:r>
-    </w:p>
-    <w:p>
-      <w:r>
-        <w:t>    margin-top: 15px;</w:t>
-      </w:r>
-    </w:p>
-    <w:p>
-      <w:r>
-        <w:t>    border-top: 1px solid #000;</w:t>
-      </w:r>
-    </w:p>
-    <w:p>
-      <w:r>
-        <w:t>    text-align: center;</w:t>
-      </w:r>
-    </w:p>
-    <w:p>
-      <w:r>
-        <w:t>}</w:t>
-      </w:r>
-    </w:p>
-    <w:p/>
-    <w:p>
-      <w:r>
-        <w:t>/* Class Selectors */</w:t>
-      </w:r>
-    </w:p>
-    <w:p/>
-    <w:p>
-      <w:proofErr w:type="gramStart"/>
-      <w:r>
-        <w:t>.box</w:t>
-      </w:r>
-      <w:proofErr w:type="gramEnd"/>
-      <w:r>
-        <w:t xml:space="preserve"> {</w:t>
-      </w:r>
-    </w:p>
-    <w:p>
-      <w:r>
-        <w:t>    margin: 1rem;</w:t>
-      </w:r>
-    </w:p>
-    <w:p>
-      <w:r>
-        <w:t xml:space="preserve">    border: 1px solid </w:t>
-      </w:r>
-      <w:proofErr w:type="spellStart"/>
-      <w:proofErr w:type="gramStart"/>
-      <w:r>
-        <w:t>rgb</w:t>
-      </w:r>
-      <w:proofErr w:type="spellEnd"/>
-      <w:r>
         <w:t>(</w:t>
       </w:r>
       <w:proofErr w:type="gramEnd"/>
@@ -801,7 +2610,6 @@
     </w:p>
     <w:p>
       <w:r>
-        <w:lastRenderedPageBreak/>
         <w:t>    padding: 1rem;</w:t>
       </w:r>
     </w:p>

</xml_diff>